<commit_message>
them chuc nang gui mail
</commit_message>
<xml_diff>
--- a/StudentManagement/DocKQ.docx
+++ b/StudentManagement/DocKQ.docx
@@ -108,6 +108,9 @@
         <w:t>Trang</w:t>
       </w:r>
       <w:r>
+        <w:rPr>
+          <w:noProof/>
+        </w:rPr>
         <w:drawing>
           <wp:anchor distT="0" distB="0" distL="114300" distR="114300" simplePos="0" relativeHeight="251658240" behindDoc="0" locked="0" layoutInCell="1" allowOverlap="1">
             <wp:simplePos x="0" y="0"/>
@@ -170,8 +173,197 @@
         </w:rPr>
         <w:t xml:space="preserve"> HomeController</w:t>
       </w:r>
+    </w:p>
+    <w:p>
+      <w:pPr>
+        <w:rPr>
+          <w:lang w:val="vi-VN"/>
+        </w:rPr>
+      </w:pPr>
+    </w:p>
+    <w:p>
+      <w:pPr>
+        <w:rPr>
+          <w:lang w:val="vi-VN"/>
+        </w:rPr>
+      </w:pPr>
+    </w:p>
+    <w:p>
+      <w:pPr>
+        <w:rPr>
+          <w:lang w:val="vi-VN"/>
+        </w:rPr>
+      </w:pPr>
+    </w:p>
+    <w:p>
+      <w:pPr>
+        <w:rPr>
+          <w:lang w:val="vi-VN"/>
+        </w:rPr>
+      </w:pPr>
+    </w:p>
+    <w:p>
+      <w:pPr>
+        <w:rPr>
+          <w:lang w:val="vi-VN"/>
+        </w:rPr>
+      </w:pPr>
+    </w:p>
+    <w:p>
+      <w:pPr>
+        <w:rPr>
+          <w:lang w:val="vi-VN"/>
+        </w:rPr>
+      </w:pPr>
+    </w:p>
+    <w:p>
+      <w:pPr>
+        <w:rPr>
+          <w:lang w:val="vi-VN"/>
+        </w:rPr>
+      </w:pPr>
+    </w:p>
+    <w:p>
+      <w:pPr>
+        <w:rPr>
+          <w:lang w:val="vi-VN"/>
+        </w:rPr>
+      </w:pPr>
+    </w:p>
+    <w:p>
+      <w:pPr>
+        <w:rPr>
+          <w:lang w:val="vi-VN"/>
+        </w:rPr>
+      </w:pPr>
+    </w:p>
+    <w:p>
+      <w:pPr>
+        <w:tabs>
+          <w:tab w:val="left" w:pos="3264"/>
+        </w:tabs>
+        <w:rPr>
+          <w:lang w:val="vi-VN"/>
+        </w:rPr>
+      </w:pPr>
+      <w:r>
+        <w:rPr>
+          <w:lang w:val="vi-VN"/>
+        </w:rPr>
+        <w:lastRenderedPageBreak/>
+        <w:tab/>
+      </w:r>
+      <w:r>
+        <w:rPr>
+          <w:lang w:val="vi-VN"/>
+        </w:rPr>
+        <w:drawing>
+          <wp:anchor distT="0" distB="0" distL="114300" distR="114300" simplePos="0" relativeHeight="251660288" behindDoc="0" locked="0" layoutInCell="1" allowOverlap="1">
+            <wp:simplePos x="0" y="0"/>
+            <wp:positionH relativeFrom="column">
+              <wp:posOffset>0</wp:posOffset>
+            </wp:positionH>
+            <wp:positionV relativeFrom="paragraph">
+              <wp:posOffset>182880</wp:posOffset>
+            </wp:positionV>
+            <wp:extent cx="5943600" cy="5528945"/>
+            <wp:effectExtent l="0" t="0" r="0" b="0"/>
+            <wp:wrapTopAndBottom/>
+            <wp:docPr id="3" name="Picture 3"/>
+            <wp:cNvGraphicFramePr>
+              <a:graphicFrameLocks xmlns:a="http://schemas.openxmlformats.org/drawingml/2006/main" noChangeAspect="1"/>
+            </wp:cNvGraphicFramePr>
+            <a:graphic xmlns:a="http://schemas.openxmlformats.org/drawingml/2006/main">
+              <a:graphicData uri="http://schemas.openxmlformats.org/drawingml/2006/picture">
+                <pic:pic xmlns:pic="http://schemas.openxmlformats.org/drawingml/2006/picture">
+                  <pic:nvPicPr>
+                    <pic:cNvPr id="1" name=""/>
+                    <pic:cNvPicPr/>
+                  </pic:nvPicPr>
+                  <pic:blipFill>
+                    <a:blip r:embed="rId6">
+                      <a:extLst>
+                        <a:ext uri="{28A0092B-C50C-407E-A947-70E740481C1C}">
+                          <a14:useLocalDpi xmlns:a14="http://schemas.microsoft.com/office/drawing/2010/main" val="0"/>
+                        </a:ext>
+                      </a:extLst>
+                    </a:blip>
+                    <a:stretch>
+                      <a:fillRect/>
+                    </a:stretch>
+                  </pic:blipFill>
+                  <pic:spPr>
+                    <a:xfrm>
+                      <a:off x="0" y="0"/>
+                      <a:ext cx="5943600" cy="5528945"/>
+                    </a:xfrm>
+                    <a:prstGeom prst="rect">
+                      <a:avLst/>
+                    </a:prstGeom>
+                  </pic:spPr>
+                </pic:pic>
+              </a:graphicData>
+            </a:graphic>
+          </wp:anchor>
+        </w:drawing>
+      </w:r>
+    </w:p>
+    <w:p>
+      <w:pPr>
+        <w:rPr>
+          <w:lang w:val="vi-VN"/>
+        </w:rPr>
+      </w:pPr>
+    </w:p>
+    <w:p>
+      <w:pPr>
+        <w:rPr>
+          <w:lang w:val="vi-VN"/>
+        </w:rPr>
+      </w:pPr>
+    </w:p>
+    <w:p>
+      <w:pPr>
+        <w:rPr>
+          <w:lang w:val="vi-VN"/>
+        </w:rPr>
+      </w:pPr>
+      <w:r>
+        <w:rPr>
+          <w:lang w:val="vi-VN"/>
+        </w:rPr>
+        <w:t>Hoàn thành gửi kết quả học tập tới mail của phụ huynh</w:t>
+      </w:r>
       <w:bookmarkStart w:id="0" w:name="_GoBack"/>
       <w:bookmarkEnd w:id="0"/>
+    </w:p>
+    <w:p>
+      <w:pPr>
+        <w:rPr>
+          <w:lang w:val="vi-VN"/>
+        </w:rPr>
+      </w:pPr>
+    </w:p>
+    <w:p>
+      <w:pPr>
+        <w:rPr>
+          <w:lang w:val="vi-VN"/>
+        </w:rPr>
+      </w:pPr>
+    </w:p>
+    <w:p>
+      <w:pPr>
+        <w:rPr>
+          <w:lang w:val="vi-VN"/>
+        </w:rPr>
+      </w:pPr>
+    </w:p>
+    <w:p>
+      <w:pPr>
+        <w:rPr>
+          <w:lang w:val="vi-VN"/>
+        </w:rPr>
+      </w:pPr>
     </w:p>
     <w:sectPr>
       <w:pgSz w:w="12240" w:h="15840"/>

</xml_diff>

<commit_message>
hoan thanh doc va du an
</commit_message>
<xml_diff>
--- a/StudentManagement/DocKQ.docx
+++ b/StudentManagement/DocKQ.docx
@@ -6,27 +6,107 @@
     <w:p>
       <w:pPr>
         <w:rPr>
-          <w:lang w:val="vi-VN"/>
-        </w:rPr>
-      </w:pPr>
-      <w:r>
+          <w:b/>
+          <w:sz w:val="40"/>
+          <w:szCs w:val="40"/>
+          <w:lang w:val="vi-VN"/>
+        </w:rPr>
+      </w:pPr>
+      <w:r>
+        <w:t xml:space="preserve"> </w:t>
+      </w:r>
+      <w:r>
+        <w:rPr>
+          <w:b/>
+          <w:sz w:val="40"/>
+          <w:szCs w:val="40"/>
+          <w:lang w:val="vi-VN"/>
+        </w:rPr>
+        <w:t>Tên: Điểm Minh Trí</w:t>
+      </w:r>
+    </w:p>
+    <w:p>
+      <w:pPr>
+        <w:rPr>
+          <w:b/>
+          <w:sz w:val="40"/>
+          <w:szCs w:val="40"/>
+          <w:lang w:val="vi-VN"/>
+        </w:rPr>
+      </w:pPr>
+      <w:r>
+        <w:rPr>
+          <w:b/>
+          <w:sz w:val="40"/>
+          <w:szCs w:val="40"/>
+          <w:lang w:val="vi-VN"/>
+        </w:rPr>
+        <w:t>MSSV: 63131545</w:t>
+      </w:r>
+    </w:p>
+    <w:p>
+      <w:pPr>
+        <w:rPr>
+          <w:b/>
+          <w:sz w:val="40"/>
+          <w:szCs w:val="40"/>
+          <w:lang w:val="vi-VN"/>
+        </w:rPr>
+      </w:pPr>
+      <w:r>
+        <w:rPr>
+          <w:b/>
+          <w:sz w:val="40"/>
+          <w:szCs w:val="40"/>
+          <w:lang w:val="vi-VN"/>
+        </w:rPr>
+        <w:t>Tên đề tài: Quản lý sinh viên và điểm sinh viên</w:t>
+      </w:r>
+    </w:p>
+    <w:p>
+      <w:pPr>
+        <w:rPr>
+          <w:sz w:val="28"/>
+          <w:szCs w:val="28"/>
+          <w:lang w:val="vi-VN"/>
+        </w:rPr>
+      </w:pPr>
+    </w:p>
+    <w:p/>
+    <w:p/>
+    <w:p/>
+    <w:p/>
+    <w:p>
+      <w:pPr>
+        <w:ind w:firstLine="720"/>
+        <w:rPr>
+          <w:sz w:val="28"/>
+          <w:szCs w:val="28"/>
+        </w:rPr>
+      </w:pPr>
+      <w:r>
+        <w:rPr>
+          <w:sz w:val="28"/>
+          <w:szCs w:val="28"/>
+        </w:rPr>
         <w:t>Cơ</w:t>
       </w:r>
       <w:r>
         <w:rPr>
-          <w:noProof/>
+          <w:sz w:val="28"/>
+          <w:szCs w:val="28"/>
         </w:rPr>
         <w:drawing>
-          <wp:anchor distT="0" distB="0" distL="114300" distR="114300" simplePos="0" relativeHeight="251659264" behindDoc="0" locked="0" layoutInCell="1" allowOverlap="1" wp14:anchorId="76715DBA" wp14:editId="7625A58C">
+          <wp:anchor distT="0" distB="0" distL="114300" distR="114300" simplePos="0" relativeHeight="251669504" behindDoc="0" locked="0" layoutInCell="1" allowOverlap="1" wp14:anchorId="5C097E25" wp14:editId="73392EE0">
             <wp:simplePos x="0" y="0"/>
             <wp:positionH relativeFrom="margin">
               <wp:align>center</wp:align>
             </wp:positionH>
             <wp:positionV relativeFrom="paragraph">
-              <wp:posOffset>241935</wp:posOffset>
+              <wp:posOffset>1141095</wp:posOffset>
             </wp:positionV>
-            <wp:extent cx="4631690" cy="5055870"/>
-            <wp:effectExtent l="0" t="0" r="0" b="0"/>
+            <wp:extent cx="6395720" cy="3390900"/>
+            <wp:effectExtent l="0" t="0" r="5080" b="0"/>
             <wp:wrapTopAndBottom/>
             <wp:docPr id="1" name="Picture 1"/>
             <wp:cNvGraphicFramePr>
@@ -54,7 +134,7 @@
                   <pic:spPr>
                     <a:xfrm>
                       <a:off x="0" y="0"/>
-                      <a:ext cx="4631690" cy="5055870"/>
+                      <a:ext cx="6395720" cy="3390900"/>
                     </a:xfrm>
                     <a:prstGeom prst="rect">
                       <a:avLst/>
@@ -74,9 +154,66 @@
       </w:r>
       <w:r>
         <w:rPr>
-          <w:lang w:val="vi-VN"/>
-        </w:rPr>
-        <w:t xml:space="preserve"> sở dữ liệu</w:t>
+          <w:sz w:val="28"/>
+          <w:szCs w:val="28"/>
+          <w:lang w:val="vi-VN"/>
+        </w:rPr>
+        <w:t xml:space="preserve"> sở dữ  liệu</w:t>
+      </w:r>
+      <w:r>
+        <w:rPr>
+          <w:sz w:val="28"/>
+          <w:szCs w:val="28"/>
+        </w:rPr>
+        <w:br w:type="page"/>
+      </w:r>
+    </w:p>
+    <w:p/>
+    <w:p>
+      <w:pPr>
+        <w:rPr>
+          <w:sz w:val="28"/>
+          <w:szCs w:val="28"/>
+          <w:lang w:val="vi-VN"/>
+        </w:rPr>
+      </w:pPr>
+      <w:r>
+        <w:rPr>
+          <w:sz w:val="28"/>
+          <w:szCs w:val="28"/>
+        </w:rPr>
+        <w:tab/>
+      </w:r>
+      <w:r>
+        <w:rPr>
+          <w:sz w:val="28"/>
+          <w:szCs w:val="28"/>
+        </w:rPr>
+        <w:t>Trang</w:t>
+      </w:r>
+      <w:r>
+        <w:rPr>
+          <w:sz w:val="28"/>
+          <w:szCs w:val="28"/>
+          <w:lang w:val="vi-VN"/>
+        </w:rPr>
+        <w:t xml:space="preserve"> </w:t>
+      </w:r>
+      <w:r>
+        <w:rPr>
+          <w:sz w:val="28"/>
+          <w:szCs w:val="28"/>
+          <w:lang w:val="vi-VN"/>
+        </w:rPr>
+        <w:t>chủ</w:t>
+      </w:r>
+      <w:r>
+        <w:rPr>
+          <w:sz w:val="28"/>
+          <w:szCs w:val="28"/>
+          <w:lang w:val="vi-VN"/>
+        </w:rPr>
+        <w:tab/>
       </w:r>
     </w:p>
     <w:p>
@@ -84,46 +221,19 @@
         <w:tabs>
           <w:tab w:val="left" w:pos="2674"/>
         </w:tabs>
-      </w:pPr>
-      <w:r>
-        <w:tab/>
-      </w:r>
-    </w:p>
-    <w:p>
-      <w:r>
-        <w:br w:type="page"/>
-      </w:r>
-    </w:p>
-    <w:p>
-      <w:pPr>
-        <w:tabs>
-          <w:tab w:val="left" w:pos="2674"/>
-        </w:tabs>
-        <w:rPr>
-          <w:lang w:val="vi-VN"/>
-        </w:rPr>
-      </w:pPr>
-      <w:r>
-        <w:lastRenderedPageBreak/>
-        <w:t>Trang</w:t>
-      </w:r>
+        <w:rPr>
+          <w:lang w:val="vi-VN"/>
+        </w:rPr>
+      </w:pPr>
       <w:r>
         <w:rPr>
           <w:noProof/>
         </w:rPr>
         <w:drawing>
-          <wp:anchor distT="0" distB="0" distL="114300" distR="114300" simplePos="0" relativeHeight="251658240" behindDoc="0" locked="0" layoutInCell="1" allowOverlap="1">
-            <wp:simplePos x="0" y="0"/>
-            <wp:positionH relativeFrom="margin">
-              <wp:align>center</wp:align>
-            </wp:positionH>
-            <wp:positionV relativeFrom="paragraph">
-              <wp:posOffset>549729</wp:posOffset>
-            </wp:positionV>
-            <wp:extent cx="4691380" cy="2253615"/>
+          <wp:inline distT="0" distB="0" distL="0" distR="0" wp14:anchorId="05D23576" wp14:editId="069F4043">
+            <wp:extent cx="5943600" cy="2768600"/>
             <wp:effectExtent l="0" t="0" r="0" b="0"/>
-            <wp:wrapTopAndBottom/>
-            <wp:docPr id="2" name="Picture 2"/>
+            <wp:docPr id="4" name="Picture 4"/>
             <wp:cNvGraphicFramePr>
               <a:graphicFrameLocks xmlns:a="http://schemas.openxmlformats.org/drawingml/2006/main" noChangeAspect="1"/>
             </wp:cNvGraphicFramePr>
@@ -135,7 +245,187 @@
                     <pic:cNvPicPr/>
                   </pic:nvPicPr>
                   <pic:blipFill>
-                    <a:blip r:embed="rId5" cstate="print">
+                    <a:blip r:embed="rId5"/>
+                    <a:stretch>
+                      <a:fillRect/>
+                    </a:stretch>
+                  </pic:blipFill>
+                  <pic:spPr>
+                    <a:xfrm>
+                      <a:off x="0" y="0"/>
+                      <a:ext cx="5943600" cy="2768600"/>
+                    </a:xfrm>
+                    <a:prstGeom prst="rect">
+                      <a:avLst/>
+                    </a:prstGeom>
+                  </pic:spPr>
+                </pic:pic>
+              </a:graphicData>
+            </a:graphic>
+          </wp:inline>
+        </w:drawing>
+      </w:r>
+    </w:p>
+    <w:p>
+      <w:pPr>
+        <w:rPr>
+          <w:lang w:val="vi-VN"/>
+        </w:rPr>
+      </w:pPr>
+    </w:p>
+    <w:p>
+      <w:pPr>
+        <w:rPr>
+          <w:lang w:val="vi-VN"/>
+        </w:rPr>
+      </w:pPr>
+    </w:p>
+    <w:p>
+      <w:pPr>
+        <w:rPr>
+          <w:lang w:val="vi-VN"/>
+        </w:rPr>
+      </w:pPr>
+      <w:r>
+        <w:rPr>
+          <w:noProof/>
+        </w:rPr>
+        <w:drawing>
+          <wp:inline distT="0" distB="0" distL="0" distR="0" wp14:anchorId="3A551EBF" wp14:editId="630B4530">
+            <wp:extent cx="5943600" cy="2773045"/>
+            <wp:effectExtent l="0" t="0" r="0" b="8255"/>
+            <wp:docPr id="5" name="Picture 5"/>
+            <wp:cNvGraphicFramePr>
+              <a:graphicFrameLocks xmlns:a="http://schemas.openxmlformats.org/drawingml/2006/main" noChangeAspect="1"/>
+            </wp:cNvGraphicFramePr>
+            <a:graphic xmlns:a="http://schemas.openxmlformats.org/drawingml/2006/main">
+              <a:graphicData uri="http://schemas.openxmlformats.org/drawingml/2006/picture">
+                <pic:pic xmlns:pic="http://schemas.openxmlformats.org/drawingml/2006/picture">
+                  <pic:nvPicPr>
+                    <pic:cNvPr id="1" name=""/>
+                    <pic:cNvPicPr/>
+                  </pic:nvPicPr>
+                  <pic:blipFill>
+                    <a:blip r:embed="rId6"/>
+                    <a:stretch>
+                      <a:fillRect/>
+                    </a:stretch>
+                  </pic:blipFill>
+                  <pic:spPr>
+                    <a:xfrm>
+                      <a:off x="0" y="0"/>
+                      <a:ext cx="5943600" cy="2773045"/>
+                    </a:xfrm>
+                    <a:prstGeom prst="rect">
+                      <a:avLst/>
+                    </a:prstGeom>
+                  </pic:spPr>
+                </pic:pic>
+              </a:graphicData>
+            </a:graphic>
+          </wp:inline>
+        </w:drawing>
+      </w:r>
+    </w:p>
+    <w:p>
+      <w:pPr>
+        <w:rPr>
+          <w:lang w:val="vi-VN"/>
+        </w:rPr>
+      </w:pPr>
+    </w:p>
+    <w:p>
+      <w:pPr>
+        <w:rPr>
+          <w:lang w:val="vi-VN"/>
+        </w:rPr>
+      </w:pPr>
+    </w:p>
+    <w:p>
+      <w:pPr>
+        <w:rPr>
+          <w:lang w:val="vi-VN"/>
+        </w:rPr>
+      </w:pPr>
+    </w:p>
+    <w:p>
+      <w:pPr>
+        <w:rPr>
+          <w:lang w:val="vi-VN"/>
+        </w:rPr>
+      </w:pPr>
+    </w:p>
+    <w:p>
+      <w:pPr>
+        <w:rPr>
+          <w:lang w:val="vi-VN"/>
+        </w:rPr>
+      </w:pPr>
+    </w:p>
+    <w:p>
+      <w:pPr>
+        <w:ind w:firstLine="720"/>
+        <w:rPr>
+          <w:sz w:val="28"/>
+          <w:szCs w:val="28"/>
+          <w:lang w:val="vi-VN"/>
+        </w:rPr>
+      </w:pPr>
+      <w:r>
+        <w:rPr>
+          <w:sz w:val="28"/>
+          <w:szCs w:val="28"/>
+        </w:rPr>
+        <w:t>Trang</w:t>
+      </w:r>
+      <w:r>
+        <w:rPr>
+          <w:sz w:val="28"/>
+          <w:szCs w:val="28"/>
+          <w:lang w:val="vi-VN"/>
+        </w:rPr>
+        <w:t xml:space="preserve"> đăng nhập</w:t>
+      </w:r>
+    </w:p>
+    <w:p>
+      <w:pPr>
+        <w:rPr>
+          <w:sz w:val="28"/>
+          <w:szCs w:val="28"/>
+          <w:lang w:val="vi-VN"/>
+        </w:rPr>
+      </w:pPr>
+      <w:r>
+        <w:rPr>
+          <w:sz w:val="28"/>
+          <w:szCs w:val="28"/>
+          <w:lang w:val="vi-VN"/>
+        </w:rPr>
+        <w:drawing>
+          <wp:anchor distT="0" distB="0" distL="114300" distR="114300" simplePos="0" relativeHeight="251670528" behindDoc="0" locked="0" layoutInCell="1" allowOverlap="1">
+            <wp:simplePos x="0" y="0"/>
+            <wp:positionH relativeFrom="column">
+              <wp:posOffset>0</wp:posOffset>
+            </wp:positionH>
+            <wp:positionV relativeFrom="paragraph">
+              <wp:posOffset>3175</wp:posOffset>
+            </wp:positionV>
+            <wp:extent cx="5943600" cy="2922270"/>
+            <wp:effectExtent l="0" t="0" r="0" b="0"/>
+            <wp:wrapTopAndBottom/>
+            <wp:docPr id="15" name="Picture 15"/>
+            <wp:cNvGraphicFramePr>
+              <a:graphicFrameLocks xmlns:a="http://schemas.openxmlformats.org/drawingml/2006/main" noChangeAspect="1"/>
+            </wp:cNvGraphicFramePr>
+            <a:graphic xmlns:a="http://schemas.openxmlformats.org/drawingml/2006/main">
+              <a:graphicData uri="http://schemas.openxmlformats.org/drawingml/2006/picture">
+                <pic:pic xmlns:pic="http://schemas.openxmlformats.org/drawingml/2006/picture">
+                  <pic:nvPicPr>
+                    <pic:cNvPr id="1" name=""/>
+                    <pic:cNvPicPr/>
+                  </pic:nvPicPr>
+                  <pic:blipFill>
+                    <a:blip r:embed="rId7">
                       <a:extLst>
                         <a:ext uri="{28A0092B-C50C-407E-A947-70E740481C1C}">
                           <a14:useLocalDpi xmlns:a14="http://schemas.microsoft.com/office/drawing/2010/main" val="0"/>
@@ -149,7 +439,88 @@
                   <pic:spPr>
                     <a:xfrm>
                       <a:off x="0" y="0"/>
-                      <a:ext cx="4691380" cy="2253615"/>
+                      <a:ext cx="5943600" cy="2922270"/>
+                    </a:xfrm>
+                    <a:prstGeom prst="rect">
+                      <a:avLst/>
+                    </a:prstGeom>
+                  </pic:spPr>
+                </pic:pic>
+              </a:graphicData>
+            </a:graphic>
+          </wp:anchor>
+        </w:drawing>
+      </w:r>
+    </w:p>
+    <w:p>
+      <w:pPr>
+        <w:ind w:firstLine="720"/>
+        <w:rPr>
+          <w:sz w:val="28"/>
+          <w:szCs w:val="28"/>
+          <w:lang w:val="vi-VN"/>
+        </w:rPr>
+      </w:pPr>
+    </w:p>
+    <w:p>
+      <w:pPr>
+        <w:ind w:firstLine="720"/>
+        <w:rPr>
+          <w:sz w:val="28"/>
+          <w:szCs w:val="28"/>
+        </w:rPr>
+      </w:pPr>
+      <w:r>
+        <w:rPr>
+          <w:sz w:val="28"/>
+          <w:szCs w:val="28"/>
+          <w:lang w:val="vi-VN"/>
+        </w:rPr>
+        <w:t>Trang đăng ký</w:t>
+      </w:r>
+      <w:r>
+        <w:rPr>
+          <w:lang w:val="vi-VN"/>
+        </w:rPr>
+        <w:drawing>
+          <wp:anchor distT="0" distB="0" distL="114300" distR="114300" simplePos="0" relativeHeight="251671552" behindDoc="0" locked="0" layoutInCell="1" allowOverlap="1" wp14:anchorId="07867A6B" wp14:editId="4D13049B">
+            <wp:simplePos x="0" y="0"/>
+            <wp:positionH relativeFrom="margin">
+              <wp:align>right</wp:align>
+            </wp:positionH>
+            <wp:positionV relativeFrom="paragraph">
+              <wp:posOffset>498475</wp:posOffset>
+            </wp:positionV>
+            <wp:extent cx="5943600" cy="3367405"/>
+            <wp:effectExtent l="0" t="0" r="0" b="4445"/>
+            <wp:wrapTopAndBottom/>
+            <wp:docPr id="16" name="Picture 16"/>
+            <wp:cNvGraphicFramePr>
+              <a:graphicFrameLocks xmlns:a="http://schemas.openxmlformats.org/drawingml/2006/main" noChangeAspect="1"/>
+            </wp:cNvGraphicFramePr>
+            <a:graphic xmlns:a="http://schemas.openxmlformats.org/drawingml/2006/main">
+              <a:graphicData uri="http://schemas.openxmlformats.org/drawingml/2006/picture">
+                <pic:pic xmlns:pic="http://schemas.openxmlformats.org/drawingml/2006/picture">
+                  <pic:nvPicPr>
+                    <pic:cNvPr id="1" name=""/>
+                    <pic:cNvPicPr/>
+                  </pic:nvPicPr>
+                  <pic:blipFill>
+                    <a:blip r:embed="rId8">
+                      <a:extLst>
+                        <a:ext uri="{28A0092B-C50C-407E-A947-70E740481C1C}">
+                          <a14:useLocalDpi xmlns:a14="http://schemas.microsoft.com/office/drawing/2010/main" val="0"/>
+                        </a:ext>
+                      </a:extLst>
+                    </a:blip>
+                    <a:stretch>
+                      <a:fillRect/>
+                    </a:stretch>
+                  </pic:blipFill>
+                  <pic:spPr>
+                    <a:xfrm>
+                      <a:off x="0" y="0"/>
+                      <a:ext cx="5943600" cy="3367405"/>
                     </a:xfrm>
                     <a:prstGeom prst="rect">
                       <a:avLst/>
@@ -167,75 +538,91 @@
           </wp:anchor>
         </w:drawing>
       </w:r>
-      <w:r>
-        <w:rPr>
-          <w:lang w:val="vi-VN"/>
-        </w:rPr>
-        <w:t xml:space="preserve"> HomeController</w:t>
-      </w:r>
-    </w:p>
-    <w:p>
-      <w:pPr>
-        <w:rPr>
-          <w:lang w:val="vi-VN"/>
-        </w:rPr>
-      </w:pPr>
-    </w:p>
-    <w:p>
-      <w:pPr>
-        <w:rPr>
-          <w:lang w:val="vi-VN"/>
-        </w:rPr>
-      </w:pPr>
-    </w:p>
-    <w:p>
-      <w:pPr>
-        <w:rPr>
-          <w:lang w:val="vi-VN"/>
-        </w:rPr>
-      </w:pPr>
-    </w:p>
-    <w:p>
-      <w:pPr>
-        <w:rPr>
-          <w:lang w:val="vi-VN"/>
-        </w:rPr>
-      </w:pPr>
-    </w:p>
-    <w:p>
-      <w:pPr>
-        <w:rPr>
-          <w:lang w:val="vi-VN"/>
-        </w:rPr>
-      </w:pPr>
-    </w:p>
-    <w:p>
-      <w:pPr>
-        <w:rPr>
-          <w:lang w:val="vi-VN"/>
-        </w:rPr>
-      </w:pPr>
-    </w:p>
-    <w:p>
-      <w:pPr>
-        <w:rPr>
-          <w:lang w:val="vi-VN"/>
-        </w:rPr>
-      </w:pPr>
-    </w:p>
-    <w:p>
-      <w:pPr>
-        <w:rPr>
-          <w:lang w:val="vi-VN"/>
-        </w:rPr>
-      </w:pPr>
-    </w:p>
-    <w:p>
-      <w:pPr>
-        <w:rPr>
-          <w:lang w:val="vi-VN"/>
-        </w:rPr>
-      </w:pPr>
+    </w:p>
+    <w:p>
+      <w:pPr>
+        <w:rPr>
+          <w:sz w:val="28"/>
+          <w:szCs w:val="28"/>
+          <w:lang w:val="vi-VN"/>
+        </w:rPr>
+      </w:pPr>
+      <w:r>
+        <w:rPr>
+          <w:noProof/>
+        </w:rPr>
+        <w:lastRenderedPageBreak/>
+        <w:drawing>
+          <wp:anchor distT="0" distB="0" distL="114300" distR="114300" simplePos="0" relativeHeight="251660288" behindDoc="0" locked="0" layoutInCell="1" allowOverlap="1" wp14:anchorId="4AD539AE" wp14:editId="71129396">
+            <wp:simplePos x="0" y="0"/>
+            <wp:positionH relativeFrom="margin">
+              <wp:align>right</wp:align>
+            </wp:positionH>
+            <wp:positionV relativeFrom="paragraph">
+              <wp:posOffset>304800</wp:posOffset>
+            </wp:positionV>
+            <wp:extent cx="5943600" cy="2827655"/>
+            <wp:effectExtent l="0" t="0" r="0" b="0"/>
+            <wp:wrapTopAndBottom/>
+            <wp:docPr id="8" name="Picture 8"/>
+            <wp:cNvGraphicFramePr>
+              <a:graphicFrameLocks xmlns:a="http://schemas.openxmlformats.org/drawingml/2006/main" noChangeAspect="1"/>
+            </wp:cNvGraphicFramePr>
+            <a:graphic xmlns:a="http://schemas.openxmlformats.org/drawingml/2006/main">
+              <a:graphicData uri="http://schemas.openxmlformats.org/drawingml/2006/picture">
+                <pic:pic xmlns:pic="http://schemas.openxmlformats.org/drawingml/2006/picture">
+                  <pic:nvPicPr>
+                    <pic:cNvPr id="1" name=""/>
+                    <pic:cNvPicPr/>
+                  </pic:nvPicPr>
+                  <pic:blipFill>
+                    <a:blip r:embed="rId9" cstate="print">
+                      <a:extLst>
+                        <a:ext uri="{28A0092B-C50C-407E-A947-70E740481C1C}">
+                          <a14:useLocalDpi xmlns:a14="http://schemas.microsoft.com/office/drawing/2010/main" val="0"/>
+                        </a:ext>
+                      </a:extLst>
+                    </a:blip>
+                    <a:stretch>
+                      <a:fillRect/>
+                    </a:stretch>
+                  </pic:blipFill>
+                  <pic:spPr>
+                    <a:xfrm>
+                      <a:off x="0" y="0"/>
+                      <a:ext cx="5943600" cy="2827655"/>
+                    </a:xfrm>
+                    <a:prstGeom prst="rect">
+                      <a:avLst/>
+                    </a:prstGeom>
+                  </pic:spPr>
+                </pic:pic>
+              </a:graphicData>
+            </a:graphic>
+          </wp:anchor>
+        </w:drawing>
+      </w:r>
+      <w:r>
+        <w:rPr>
+          <w:lang w:val="vi-VN"/>
+        </w:rPr>
+        <w:tab/>
+      </w:r>
+      <w:r>
+        <w:rPr>
+          <w:sz w:val="28"/>
+          <w:szCs w:val="28"/>
+        </w:rPr>
+        <w:t>Sau</w:t>
+      </w:r>
+      <w:r>
+        <w:rPr>
+          <w:sz w:val="28"/>
+          <w:szCs w:val="28"/>
+          <w:lang w:val="vi-VN"/>
+        </w:rPr>
+        <w:t xml:space="preserve"> khi đăng nhập sẽ chuyển đến trang quản lý học sinh</w:t>
+      </w:r>
     </w:p>
     <w:p>
       <w:pPr>
@@ -246,27 +633,184 @@
           <w:lang w:val="vi-VN"/>
         </w:rPr>
       </w:pPr>
-      <w:r>
-        <w:rPr>
-          <w:lang w:val="vi-VN"/>
-        </w:rPr>
-        <w:lastRenderedPageBreak/>
+    </w:p>
+    <w:p>
+      <w:pPr>
+        <w:rPr>
+          <w:sz w:val="28"/>
+          <w:szCs w:val="28"/>
+          <w:lang w:val="vi-VN"/>
+        </w:rPr>
+      </w:pPr>
+      <w:r>
+        <w:rPr>
+          <w:sz w:val="28"/>
+          <w:szCs w:val="28"/>
+          <w:lang w:val="vi-VN"/>
+        </w:rPr>
         <w:tab/>
       </w:r>
+    </w:p>
+    <w:p>
+      <w:pPr>
+        <w:rPr>
+          <w:sz w:val="28"/>
+          <w:szCs w:val="28"/>
+          <w:lang w:val="vi-VN"/>
+        </w:rPr>
+      </w:pPr>
+    </w:p>
+    <w:p>
+      <w:pPr>
+        <w:rPr>
+          <w:sz w:val="28"/>
+          <w:szCs w:val="28"/>
+          <w:lang w:val="vi-VN"/>
+        </w:rPr>
+      </w:pPr>
+    </w:p>
+    <w:p>
+      <w:pPr>
+        <w:ind w:firstLine="720"/>
+        <w:rPr>
+          <w:sz w:val="28"/>
+          <w:szCs w:val="28"/>
+          <w:lang w:val="vi-VN"/>
+        </w:rPr>
+      </w:pPr>
+    </w:p>
+    <w:p>
+      <w:pPr>
+        <w:ind w:firstLine="720"/>
+        <w:rPr>
+          <w:sz w:val="28"/>
+          <w:szCs w:val="28"/>
+          <w:lang w:val="vi-VN"/>
+        </w:rPr>
+      </w:pPr>
+    </w:p>
+    <w:p>
+      <w:pPr>
+        <w:ind w:firstLine="720"/>
+        <w:rPr>
+          <w:lang w:val="vi-VN"/>
+        </w:rPr>
+      </w:pPr>
+      <w:r>
+        <w:rPr>
+          <w:sz w:val="28"/>
+          <w:szCs w:val="28"/>
+          <w:lang w:val="vi-VN"/>
+        </w:rPr>
+        <w:t>Phân trang cho trang quản lý</w:t>
+      </w:r>
       <w:r>
         <w:rPr>
           <w:lang w:val="vi-VN"/>
         </w:rPr>
         <w:drawing>
-          <wp:anchor distT="0" distB="0" distL="114300" distR="114300" simplePos="0" relativeHeight="251660288" behindDoc="0" locked="0" layoutInCell="1" allowOverlap="1">
+          <wp:anchor distT="0" distB="0" distL="114300" distR="114300" simplePos="0" relativeHeight="251661312" behindDoc="0" locked="0" layoutInCell="1" allowOverlap="1" wp14:anchorId="7CDE0087" wp14:editId="6BC7437C">
             <wp:simplePos x="0" y="0"/>
-            <wp:positionH relativeFrom="column">
-              <wp:posOffset>0</wp:posOffset>
+            <wp:positionH relativeFrom="margin">
+              <wp:align>right</wp:align>
             </wp:positionH>
             <wp:positionV relativeFrom="paragraph">
-              <wp:posOffset>182880</wp:posOffset>
+              <wp:posOffset>288925</wp:posOffset>
             </wp:positionV>
-            <wp:extent cx="5943600" cy="5528945"/>
+            <wp:extent cx="5943600" cy="2803525"/>
+            <wp:effectExtent l="0" t="0" r="0" b="0"/>
+            <wp:wrapTopAndBottom/>
+            <wp:docPr id="2" name="Picture 2"/>
+            <wp:cNvGraphicFramePr>
+              <a:graphicFrameLocks xmlns:a="http://schemas.openxmlformats.org/drawingml/2006/main" noChangeAspect="1"/>
+            </wp:cNvGraphicFramePr>
+            <a:graphic xmlns:a="http://schemas.openxmlformats.org/drawingml/2006/main">
+              <a:graphicData uri="http://schemas.openxmlformats.org/drawingml/2006/picture">
+                <pic:pic xmlns:pic="http://schemas.openxmlformats.org/drawingml/2006/picture">
+                  <pic:nvPicPr>
+                    <pic:cNvPr id="1" name=""/>
+                    <pic:cNvPicPr/>
+                  </pic:nvPicPr>
+                  <pic:blipFill>
+                    <a:blip r:embed="rId10" cstate="print">
+                      <a:extLst>
+                        <a:ext uri="{28A0092B-C50C-407E-A947-70E740481C1C}">
+                          <a14:useLocalDpi xmlns:a14="http://schemas.microsoft.com/office/drawing/2010/main" val="0"/>
+                        </a:ext>
+                      </a:extLst>
+                    </a:blip>
+                    <a:stretch>
+                      <a:fillRect/>
+                    </a:stretch>
+                  </pic:blipFill>
+                  <pic:spPr>
+                    <a:xfrm>
+                      <a:off x="0" y="0"/>
+                      <a:ext cx="5943600" cy="2803525"/>
+                    </a:xfrm>
+                    <a:prstGeom prst="rect">
+                      <a:avLst/>
+                    </a:prstGeom>
+                  </pic:spPr>
+                </pic:pic>
+              </a:graphicData>
+            </a:graphic>
+          </wp:anchor>
+        </w:drawing>
+      </w:r>
+    </w:p>
+    <w:p>
+      <w:pPr>
+        <w:rPr>
+          <w:lang w:val="vi-VN"/>
+        </w:rPr>
+      </w:pPr>
+    </w:p>
+    <w:p>
+      <w:pPr>
+        <w:rPr>
+          <w:lang w:val="vi-VN"/>
+        </w:rPr>
+      </w:pPr>
+    </w:p>
+    <w:p>
+      <w:pPr>
+        <w:ind w:firstLine="720"/>
+        <w:rPr>
+          <w:sz w:val="28"/>
+          <w:szCs w:val="28"/>
+          <w:lang w:val="vi-VN"/>
+        </w:rPr>
+      </w:pPr>
+      <w:r>
+        <w:rPr>
+          <w:sz w:val="28"/>
+          <w:szCs w:val="28"/>
+          <w:lang w:val="vi-VN"/>
+        </w:rPr>
+        <w:t>Chức năng thêm mới</w:t>
+      </w:r>
+    </w:p>
+    <w:p>
+      <w:pPr>
+        <w:rPr>
+          <w:lang w:val="vi-VN"/>
+        </w:rPr>
+      </w:pPr>
+      <w:r>
+        <w:rPr>
+          <w:lang w:val="vi-VN"/>
+        </w:rPr>
+        <w:drawing>
+          <wp:anchor distT="0" distB="0" distL="114300" distR="114300" simplePos="0" relativeHeight="251662336" behindDoc="0" locked="0" layoutInCell="1" allowOverlap="1" wp14:anchorId="49C1076D" wp14:editId="0D46C0E2">
+            <wp:simplePos x="0" y="0"/>
+            <wp:positionH relativeFrom="margin">
+              <wp:align>right</wp:align>
+            </wp:positionH>
+            <wp:positionV relativeFrom="paragraph">
+              <wp:posOffset>381000</wp:posOffset>
+            </wp:positionV>
+            <wp:extent cx="5943600" cy="2784475"/>
             <wp:effectExtent l="0" t="0" r="0" b="0"/>
             <wp:wrapTopAndBottom/>
             <wp:docPr id="3" name="Picture 3"/>
@@ -281,7 +825,7 @@
                     <pic:cNvPicPr/>
                   </pic:nvPicPr>
                   <pic:blipFill>
-                    <a:blip r:embed="rId6">
+                    <a:blip r:embed="rId11" cstate="print">
                       <a:extLst>
                         <a:ext uri="{28A0092B-C50C-407E-A947-70E740481C1C}">
                           <a14:useLocalDpi xmlns:a14="http://schemas.microsoft.com/office/drawing/2010/main" val="0"/>
@@ -295,7 +839,7 @@
                   <pic:spPr>
                     <a:xfrm>
                       <a:off x="0" y="0"/>
-                      <a:ext cx="5943600" cy="5528945"/>
+                      <a:ext cx="5943600" cy="2784475"/>
                     </a:xfrm>
                     <a:prstGeom prst="rect">
                       <a:avLst/>
@@ -317,53 +861,657 @@
     </w:p>
     <w:p>
       <w:pPr>
-        <w:rPr>
-          <w:lang w:val="vi-VN"/>
-        </w:rPr>
-      </w:pPr>
-    </w:p>
-    <w:p>
-      <w:pPr>
-        <w:rPr>
-          <w:lang w:val="vi-VN"/>
-        </w:rPr>
-      </w:pPr>
-      <w:r>
-        <w:rPr>
-          <w:lang w:val="vi-VN"/>
-        </w:rPr>
-        <w:t>Hoàn thành gửi kết quả học tập tới mail của phụ huynh</w:t>
-      </w:r>
+        <w:ind w:firstLine="720"/>
+        <w:rPr>
+          <w:lang w:val="vi-VN"/>
+        </w:rPr>
+      </w:pPr>
+    </w:p>
+    <w:p>
+      <w:pPr>
+        <w:ind w:firstLine="720"/>
+        <w:rPr>
+          <w:lang w:val="vi-VN"/>
+        </w:rPr>
+      </w:pPr>
+    </w:p>
+    <w:p>
+      <w:pPr>
+        <w:ind w:firstLine="720"/>
+        <w:rPr>
+          <w:sz w:val="28"/>
+          <w:szCs w:val="28"/>
+          <w:lang w:val="vi-VN"/>
+        </w:rPr>
+      </w:pPr>
+      <w:r>
+        <w:rPr>
+          <w:sz w:val="28"/>
+          <w:szCs w:val="28"/>
+          <w:lang w:val="vi-VN"/>
+        </w:rPr>
+        <w:t>Chức năng chỉnh sửa</w:t>
+      </w:r>
+      <w:r>
+        <w:rPr>
+          <w:sz w:val="28"/>
+          <w:szCs w:val="28"/>
+          <w:lang w:val="vi-VN"/>
+        </w:rPr>
+        <w:drawing>
+          <wp:anchor distT="0" distB="0" distL="114300" distR="114300" simplePos="0" relativeHeight="251663360" behindDoc="0" locked="0" layoutInCell="1" allowOverlap="1" wp14:anchorId="4D17DE68" wp14:editId="27BC231C">
+            <wp:simplePos x="0" y="0"/>
+            <wp:positionH relativeFrom="margin">
+              <wp:align>right</wp:align>
+            </wp:positionH>
+            <wp:positionV relativeFrom="paragraph">
+              <wp:posOffset>706120</wp:posOffset>
+            </wp:positionV>
+            <wp:extent cx="5943600" cy="2778125"/>
+            <wp:effectExtent l="0" t="0" r="0" b="3175"/>
+            <wp:wrapTopAndBottom/>
+            <wp:docPr id="9" name="Picture 9"/>
+            <wp:cNvGraphicFramePr>
+              <a:graphicFrameLocks xmlns:a="http://schemas.openxmlformats.org/drawingml/2006/main" noChangeAspect="1"/>
+            </wp:cNvGraphicFramePr>
+            <a:graphic xmlns:a="http://schemas.openxmlformats.org/drawingml/2006/main">
+              <a:graphicData uri="http://schemas.openxmlformats.org/drawingml/2006/picture">
+                <pic:pic xmlns:pic="http://schemas.openxmlformats.org/drawingml/2006/picture">
+                  <pic:nvPicPr>
+                    <pic:cNvPr id="1" name=""/>
+                    <pic:cNvPicPr/>
+                  </pic:nvPicPr>
+                  <pic:blipFill>
+                    <a:blip r:embed="rId12" cstate="print">
+                      <a:extLst>
+                        <a:ext uri="{28A0092B-C50C-407E-A947-70E740481C1C}">
+                          <a14:useLocalDpi xmlns:a14="http://schemas.microsoft.com/office/drawing/2010/main" val="0"/>
+                        </a:ext>
+                      </a:extLst>
+                    </a:blip>
+                    <a:stretch>
+                      <a:fillRect/>
+                    </a:stretch>
+                  </pic:blipFill>
+                  <pic:spPr>
+                    <a:xfrm>
+                      <a:off x="0" y="0"/>
+                      <a:ext cx="5943600" cy="2778125"/>
+                    </a:xfrm>
+                    <a:prstGeom prst="rect">
+                      <a:avLst/>
+                    </a:prstGeom>
+                  </pic:spPr>
+                </pic:pic>
+              </a:graphicData>
+            </a:graphic>
+          </wp:anchor>
+        </w:drawing>
+      </w:r>
+      <w:r>
+        <w:rPr>
+          <w:sz w:val="28"/>
+          <w:szCs w:val="28"/>
+          <w:lang w:val="vi-VN"/>
+        </w:rPr>
+        <w:br w:type="page"/>
+      </w:r>
+    </w:p>
+    <w:p>
+      <w:pPr>
+        <w:ind w:firstLine="720"/>
+        <w:rPr>
+          <w:sz w:val="28"/>
+          <w:szCs w:val="28"/>
+          <w:lang w:val="vi-VN"/>
+        </w:rPr>
+      </w:pPr>
+      <w:r>
+        <w:rPr>
+          <w:sz w:val="28"/>
+          <w:szCs w:val="28"/>
+          <w:lang w:val="vi-VN"/>
+        </w:rPr>
+        <w:lastRenderedPageBreak/>
+        <w:t>Chức năng xóa</w:t>
+      </w:r>
+    </w:p>
+    <w:p>
+      <w:pPr>
+        <w:rPr>
+          <w:lang w:val="vi-VN"/>
+        </w:rPr>
+      </w:pPr>
+      <w:r>
+        <w:rPr>
+          <w:lang w:val="vi-VN"/>
+        </w:rPr>
+        <w:drawing>
+          <wp:anchor distT="0" distB="0" distL="114300" distR="114300" simplePos="0" relativeHeight="251664384" behindDoc="0" locked="0" layoutInCell="1" allowOverlap="1" wp14:anchorId="37A005A8" wp14:editId="1105DCAB">
+            <wp:simplePos x="0" y="0"/>
+            <wp:positionH relativeFrom="margin">
+              <wp:align>center</wp:align>
+            </wp:positionH>
+            <wp:positionV relativeFrom="paragraph">
+              <wp:posOffset>183515</wp:posOffset>
+            </wp:positionV>
+            <wp:extent cx="4792980" cy="1350645"/>
+            <wp:effectExtent l="0" t="0" r="7620" b="1905"/>
+            <wp:wrapTopAndBottom/>
+            <wp:docPr id="10" name="Picture 10"/>
+            <wp:cNvGraphicFramePr>
+              <a:graphicFrameLocks xmlns:a="http://schemas.openxmlformats.org/drawingml/2006/main" noChangeAspect="1"/>
+            </wp:cNvGraphicFramePr>
+            <a:graphic xmlns:a="http://schemas.openxmlformats.org/drawingml/2006/main">
+              <a:graphicData uri="http://schemas.openxmlformats.org/drawingml/2006/picture">
+                <pic:pic xmlns:pic="http://schemas.openxmlformats.org/drawingml/2006/picture">
+                  <pic:nvPicPr>
+                    <pic:cNvPr id="1" name=""/>
+                    <pic:cNvPicPr/>
+                  </pic:nvPicPr>
+                  <pic:blipFill>
+                    <a:blip r:embed="rId13" cstate="print">
+                      <a:extLst>
+                        <a:ext uri="{28A0092B-C50C-407E-A947-70E740481C1C}">
+                          <a14:useLocalDpi xmlns:a14="http://schemas.microsoft.com/office/drawing/2010/main" val="0"/>
+                        </a:ext>
+                      </a:extLst>
+                    </a:blip>
+                    <a:stretch>
+                      <a:fillRect/>
+                    </a:stretch>
+                  </pic:blipFill>
+                  <pic:spPr>
+                    <a:xfrm>
+                      <a:off x="0" y="0"/>
+                      <a:ext cx="4792980" cy="1350645"/>
+                    </a:xfrm>
+                    <a:prstGeom prst="rect">
+                      <a:avLst/>
+                    </a:prstGeom>
+                  </pic:spPr>
+                </pic:pic>
+              </a:graphicData>
+            </a:graphic>
+            <wp14:sizeRelH relativeFrom="margin">
+              <wp14:pctWidth>0</wp14:pctWidth>
+            </wp14:sizeRelH>
+            <wp14:sizeRelV relativeFrom="margin">
+              <wp14:pctHeight>0</wp14:pctHeight>
+            </wp14:sizeRelV>
+          </wp:anchor>
+        </w:drawing>
+      </w:r>
+      <w:r>
+        <w:rPr>
+          <w:lang w:val="vi-VN"/>
+        </w:rPr>
+        <w:tab/>
+      </w:r>
+    </w:p>
+    <w:p>
+      <w:pPr>
+        <w:rPr>
+          <w:lang w:val="vi-VN"/>
+        </w:rPr>
+      </w:pPr>
+    </w:p>
+    <w:p>
+      <w:pPr>
+        <w:rPr>
+          <w:lang w:val="vi-VN"/>
+        </w:rPr>
+      </w:pPr>
+    </w:p>
+    <w:p>
+      <w:pPr>
+        <w:ind w:firstLine="720"/>
+        <w:rPr>
+          <w:lang w:val="vi-VN"/>
+        </w:rPr>
+      </w:pPr>
+      <w:r>
+        <w:rPr>
+          <w:sz w:val="28"/>
+          <w:szCs w:val="28"/>
+        </w:rPr>
+        <w:t>Chức</w:t>
+      </w:r>
+      <w:r>
+        <w:rPr>
+          <w:sz w:val="28"/>
+          <w:szCs w:val="28"/>
+          <w:lang w:val="vi-VN"/>
+        </w:rPr>
+        <w:t xml:space="preserve"> năng tìm kiếm</w:t>
+      </w:r>
+      <w:r>
+        <w:rPr>
+          <w:sz w:val="28"/>
+          <w:szCs w:val="28"/>
+        </w:rPr>
+        <w:t xml:space="preserve"> </w:t>
+      </w:r>
+      <w:r>
+        <w:rPr>
+          <w:lang w:val="vi-VN"/>
+        </w:rPr>
+        <w:drawing>
+          <wp:anchor distT="0" distB="0" distL="114300" distR="114300" simplePos="0" relativeHeight="251665408" behindDoc="0" locked="0" layoutInCell="1" allowOverlap="1" wp14:anchorId="4229347A" wp14:editId="41CEF66D">
+            <wp:simplePos x="0" y="0"/>
+            <wp:positionH relativeFrom="margin">
+              <wp:posOffset>-22860</wp:posOffset>
+            </wp:positionH>
+            <wp:positionV relativeFrom="paragraph">
+              <wp:posOffset>422275</wp:posOffset>
+            </wp:positionV>
+            <wp:extent cx="5943600" cy="1459230"/>
+            <wp:effectExtent l="0" t="0" r="0" b="7620"/>
+            <wp:wrapTopAndBottom/>
+            <wp:docPr id="12" name="Picture 12"/>
+            <wp:cNvGraphicFramePr>
+              <a:graphicFrameLocks xmlns:a="http://schemas.openxmlformats.org/drawingml/2006/main" noChangeAspect="1"/>
+            </wp:cNvGraphicFramePr>
+            <a:graphic xmlns:a="http://schemas.openxmlformats.org/drawingml/2006/main">
+              <a:graphicData uri="http://schemas.openxmlformats.org/drawingml/2006/picture">
+                <pic:pic xmlns:pic="http://schemas.openxmlformats.org/drawingml/2006/picture">
+                  <pic:nvPicPr>
+                    <pic:cNvPr id="1" name=""/>
+                    <pic:cNvPicPr/>
+                  </pic:nvPicPr>
+                  <pic:blipFill>
+                    <a:blip r:embed="rId14" cstate="print">
+                      <a:extLst>
+                        <a:ext uri="{28A0092B-C50C-407E-A947-70E740481C1C}">
+                          <a14:useLocalDpi xmlns:a14="http://schemas.microsoft.com/office/drawing/2010/main" val="0"/>
+                        </a:ext>
+                      </a:extLst>
+                    </a:blip>
+                    <a:stretch>
+                      <a:fillRect/>
+                    </a:stretch>
+                  </pic:blipFill>
+                  <pic:spPr>
+                    <a:xfrm>
+                      <a:off x="0" y="0"/>
+                      <a:ext cx="5943600" cy="1459230"/>
+                    </a:xfrm>
+                    <a:prstGeom prst="rect">
+                      <a:avLst/>
+                    </a:prstGeom>
+                  </pic:spPr>
+                </pic:pic>
+              </a:graphicData>
+            </a:graphic>
+          </wp:anchor>
+        </w:drawing>
+      </w:r>
+    </w:p>
+    <w:p>
+      <w:pPr>
+        <w:rPr>
+          <w:lang w:val="vi-VN"/>
+        </w:rPr>
+      </w:pPr>
+    </w:p>
+    <w:p>
+      <w:pPr>
+        <w:ind w:firstLine="720"/>
+        <w:rPr>
+          <w:sz w:val="28"/>
+          <w:szCs w:val="28"/>
+          <w:lang w:val="vi-VN"/>
+        </w:rPr>
+      </w:pPr>
+    </w:p>
+    <w:p>
+      <w:pPr>
+        <w:ind w:firstLine="720"/>
+      </w:pPr>
+      <w:r>
+        <w:rPr>
+          <w:sz w:val="28"/>
+          <w:szCs w:val="28"/>
+          <w:lang w:val="vi-VN"/>
+        </w:rPr>
+        <w:t>Các phần như quản lý giáo viên, khoa viện, môn học và kết quả đều có chức năng giống quản lý sinh viên</w:t>
+      </w:r>
+    </w:p>
+    <w:p>
+      <w:pPr>
+        <w:rPr>
+          <w:lang w:val="vi-VN"/>
+        </w:rPr>
+      </w:pPr>
+      <w:r>
+        <w:rPr>
+          <w:lang w:val="vi-VN"/>
+        </w:rPr>
+        <w:drawing>
+          <wp:anchor distT="0" distB="0" distL="114300" distR="114300" simplePos="0" relativeHeight="251666432" behindDoc="0" locked="0" layoutInCell="1" allowOverlap="1" wp14:anchorId="06AAF8FE" wp14:editId="681ED288">
+            <wp:simplePos x="0" y="0"/>
+            <wp:positionH relativeFrom="margin">
+              <wp:align>right</wp:align>
+            </wp:positionH>
+            <wp:positionV relativeFrom="paragraph">
+              <wp:posOffset>421640</wp:posOffset>
+            </wp:positionV>
+            <wp:extent cx="5943600" cy="2045335"/>
+            <wp:effectExtent l="0" t="0" r="0" b="0"/>
+            <wp:wrapTopAndBottom/>
+            <wp:docPr id="11" name="Picture 11"/>
+            <wp:cNvGraphicFramePr>
+              <a:graphicFrameLocks xmlns:a="http://schemas.openxmlformats.org/drawingml/2006/main" noChangeAspect="1"/>
+            </wp:cNvGraphicFramePr>
+            <a:graphic xmlns:a="http://schemas.openxmlformats.org/drawingml/2006/main">
+              <a:graphicData uri="http://schemas.openxmlformats.org/drawingml/2006/picture">
+                <pic:pic xmlns:pic="http://schemas.openxmlformats.org/drawingml/2006/picture">
+                  <pic:nvPicPr>
+                    <pic:cNvPr id="1" name=""/>
+                    <pic:cNvPicPr/>
+                  </pic:nvPicPr>
+                  <pic:blipFill>
+                    <a:blip r:embed="rId15" cstate="print">
+                      <a:extLst>
+                        <a:ext uri="{28A0092B-C50C-407E-A947-70E740481C1C}">
+                          <a14:useLocalDpi xmlns:a14="http://schemas.microsoft.com/office/drawing/2010/main" val="0"/>
+                        </a:ext>
+                      </a:extLst>
+                    </a:blip>
+                    <a:stretch>
+                      <a:fillRect/>
+                    </a:stretch>
+                  </pic:blipFill>
+                  <pic:spPr>
+                    <a:xfrm>
+                      <a:off x="0" y="0"/>
+                      <a:ext cx="5943600" cy="2045335"/>
+                    </a:xfrm>
+                    <a:prstGeom prst="rect">
+                      <a:avLst/>
+                    </a:prstGeom>
+                  </pic:spPr>
+                </pic:pic>
+              </a:graphicData>
+            </a:graphic>
+          </wp:anchor>
+        </w:drawing>
+      </w:r>
+      <w:r>
+        <w:rPr>
+          <w:lang w:val="vi-VN"/>
+        </w:rPr>
+        <w:tab/>
+      </w:r>
+    </w:p>
+    <w:p>
+      <w:pPr>
+        <w:rPr>
+          <w:lang w:val="vi-VN"/>
+        </w:rPr>
+      </w:pPr>
+    </w:p>
+    <w:p>
+      <w:pPr>
+        <w:ind w:firstLine="720"/>
+        <w:rPr>
+          <w:sz w:val="28"/>
+          <w:szCs w:val="28"/>
+          <w:lang w:val="vi-VN"/>
+        </w:rPr>
+      </w:pPr>
       <w:bookmarkStart w:id="0" w:name="_GoBack"/>
       <w:bookmarkEnd w:id="0"/>
-    </w:p>
-    <w:p>
-      <w:pPr>
-        <w:rPr>
-          <w:lang w:val="vi-VN"/>
-        </w:rPr>
-      </w:pPr>
-    </w:p>
-    <w:p>
-      <w:pPr>
-        <w:rPr>
-          <w:lang w:val="vi-VN"/>
-        </w:rPr>
-      </w:pPr>
-    </w:p>
-    <w:p>
-      <w:pPr>
-        <w:rPr>
-          <w:lang w:val="vi-VN"/>
-        </w:rPr>
-      </w:pPr>
-    </w:p>
-    <w:p>
-      <w:pPr>
-        <w:rPr>
-          <w:lang w:val="vi-VN"/>
-        </w:rPr>
-      </w:pPr>
+      <w:r>
+        <w:rPr>
+          <w:sz w:val="28"/>
+          <w:szCs w:val="28"/>
+          <w:lang w:val="vi-VN"/>
+        </w:rPr>
+        <w:lastRenderedPageBreak/>
+        <w:t>Phần</w:t>
+      </w:r>
+      <w:r>
+        <w:rPr>
+          <w:sz w:val="28"/>
+          <w:szCs w:val="28"/>
+          <w:lang w:val="vi-VN"/>
+        </w:rPr>
+        <w:drawing>
+          <wp:anchor distT="0" distB="0" distL="114300" distR="114300" simplePos="0" relativeHeight="251672576" behindDoc="0" locked="0" layoutInCell="1" allowOverlap="1" wp14:anchorId="77DED9D5" wp14:editId="3B57BA4A">
+            <wp:simplePos x="0" y="0"/>
+            <wp:positionH relativeFrom="margin">
+              <wp:align>center</wp:align>
+            </wp:positionH>
+            <wp:positionV relativeFrom="paragraph">
+              <wp:posOffset>647700</wp:posOffset>
+            </wp:positionV>
+            <wp:extent cx="4153480" cy="3658111"/>
+            <wp:effectExtent l="0" t="0" r="0" b="0"/>
+            <wp:wrapTopAndBottom/>
+            <wp:docPr id="17" name="Picture 17"/>
+            <wp:cNvGraphicFramePr>
+              <a:graphicFrameLocks xmlns:a="http://schemas.openxmlformats.org/drawingml/2006/main" noChangeAspect="1"/>
+            </wp:cNvGraphicFramePr>
+            <a:graphic xmlns:a="http://schemas.openxmlformats.org/drawingml/2006/main">
+              <a:graphicData uri="http://schemas.openxmlformats.org/drawingml/2006/picture">
+                <pic:pic xmlns:pic="http://schemas.openxmlformats.org/drawingml/2006/picture">
+                  <pic:nvPicPr>
+                    <pic:cNvPr id="1" name=""/>
+                    <pic:cNvPicPr/>
+                  </pic:nvPicPr>
+                  <pic:blipFill>
+                    <a:blip r:embed="rId16">
+                      <a:extLst>
+                        <a:ext uri="{28A0092B-C50C-407E-A947-70E740481C1C}">
+                          <a14:useLocalDpi xmlns:a14="http://schemas.microsoft.com/office/drawing/2010/main" val="0"/>
+                        </a:ext>
+                      </a:extLst>
+                    </a:blip>
+                    <a:stretch>
+                      <a:fillRect/>
+                    </a:stretch>
+                  </pic:blipFill>
+                  <pic:spPr>
+                    <a:xfrm>
+                      <a:off x="0" y="0"/>
+                      <a:ext cx="4153480" cy="3658111"/>
+                    </a:xfrm>
+                    <a:prstGeom prst="rect">
+                      <a:avLst/>
+                    </a:prstGeom>
+                  </pic:spPr>
+                </pic:pic>
+              </a:graphicData>
+            </a:graphic>
+          </wp:anchor>
+        </w:drawing>
+      </w:r>
+      <w:r>
+        <w:rPr>
+          <w:sz w:val="28"/>
+          <w:szCs w:val="28"/>
+          <w:lang w:val="vi-VN"/>
+        </w:rPr>
+        <w:t xml:space="preserve"> thông tin trang web và nút đăng xuất</w:t>
+      </w:r>
+      <w:r>
+        <w:rPr>
+          <w:sz w:val="28"/>
+          <w:szCs w:val="28"/>
+          <w:lang w:val="vi-VN"/>
+        </w:rPr>
+        <w:br w:type="page"/>
+      </w:r>
+    </w:p>
+    <w:p>
+      <w:pPr>
+        <w:ind w:firstLine="720"/>
+        <w:rPr>
+          <w:lang w:val="vi-VN"/>
+        </w:rPr>
+      </w:pPr>
+      <w:r>
+        <w:rPr>
+          <w:sz w:val="28"/>
+          <w:szCs w:val="28"/>
+          <w:lang w:val="vi-VN"/>
+        </w:rPr>
+        <w:lastRenderedPageBreak/>
+        <w:t>Chức</w:t>
+      </w:r>
+      <w:r>
+        <w:rPr>
+          <w:lang w:val="vi-VN"/>
+        </w:rPr>
+        <w:drawing>
+          <wp:anchor distT="0" distB="0" distL="114300" distR="114300" simplePos="0" relativeHeight="251667456" behindDoc="0" locked="0" layoutInCell="1" allowOverlap="1">
+            <wp:simplePos x="0" y="0"/>
+            <wp:positionH relativeFrom="margin">
+              <wp:align>right</wp:align>
+            </wp:positionH>
+            <wp:positionV relativeFrom="paragraph">
+              <wp:posOffset>388620</wp:posOffset>
+            </wp:positionV>
+            <wp:extent cx="5943600" cy="3429000"/>
+            <wp:effectExtent l="0" t="0" r="0" b="0"/>
+            <wp:wrapTopAndBottom/>
+            <wp:docPr id="13" name="Picture 13"/>
+            <wp:cNvGraphicFramePr>
+              <a:graphicFrameLocks xmlns:a="http://schemas.openxmlformats.org/drawingml/2006/main" noChangeAspect="1"/>
+            </wp:cNvGraphicFramePr>
+            <a:graphic xmlns:a="http://schemas.openxmlformats.org/drawingml/2006/main">
+              <a:graphicData uri="http://schemas.openxmlformats.org/drawingml/2006/picture">
+                <pic:pic xmlns:pic="http://schemas.openxmlformats.org/drawingml/2006/picture">
+                  <pic:nvPicPr>
+                    <pic:cNvPr id="1" name=""/>
+                    <pic:cNvPicPr/>
+                  </pic:nvPicPr>
+                  <pic:blipFill>
+                    <a:blip r:embed="rId17">
+                      <a:extLst>
+                        <a:ext uri="{28A0092B-C50C-407E-A947-70E740481C1C}">
+                          <a14:useLocalDpi xmlns:a14="http://schemas.microsoft.com/office/drawing/2010/main" val="0"/>
+                        </a:ext>
+                      </a:extLst>
+                    </a:blip>
+                    <a:stretch>
+                      <a:fillRect/>
+                    </a:stretch>
+                  </pic:blipFill>
+                  <pic:spPr>
+                    <a:xfrm>
+                      <a:off x="0" y="0"/>
+                      <a:ext cx="5943600" cy="3429000"/>
+                    </a:xfrm>
+                    <a:prstGeom prst="rect">
+                      <a:avLst/>
+                    </a:prstGeom>
+                  </pic:spPr>
+                </pic:pic>
+              </a:graphicData>
+            </a:graphic>
+          </wp:anchor>
+        </w:drawing>
+      </w:r>
+      <w:r>
+        <w:rPr>
+          <w:sz w:val="28"/>
+          <w:szCs w:val="28"/>
+          <w:lang w:val="vi-VN"/>
+        </w:rPr>
+        <w:t xml:space="preserve"> năng thêm kết quả</w:t>
+      </w:r>
+    </w:p>
+    <w:p>
+      <w:pPr>
+        <w:rPr>
+          <w:lang w:val="vi-VN"/>
+        </w:rPr>
+      </w:pPr>
+    </w:p>
+    <w:p/>
+    <w:p>
+      <w:pPr>
+        <w:ind w:firstLine="720"/>
+        <w:rPr>
+          <w:sz w:val="28"/>
+          <w:szCs w:val="28"/>
+          <w:lang w:val="vi-VN"/>
+        </w:rPr>
+      </w:pPr>
+      <w:r>
+        <w:rPr>
+          <w:sz w:val="28"/>
+          <w:szCs w:val="28"/>
+          <w:lang w:val="vi-VN"/>
+        </w:rPr>
+        <w:t>Kết</w:t>
+      </w:r>
+      <w:r>
+        <w:rPr>
+          <w:sz w:val="28"/>
+          <w:szCs w:val="28"/>
+          <w:lang w:val="vi-VN"/>
+        </w:rPr>
+        <w:drawing>
+          <wp:anchor distT="0" distB="0" distL="114300" distR="114300" simplePos="0" relativeHeight="251668480" behindDoc="0" locked="0" layoutInCell="1" allowOverlap="1" wp14:anchorId="33A43B9A" wp14:editId="3E8F59A3">
+            <wp:simplePos x="0" y="0"/>
+            <wp:positionH relativeFrom="margin">
+              <wp:align>right</wp:align>
+            </wp:positionH>
+            <wp:positionV relativeFrom="paragraph">
+              <wp:posOffset>424180</wp:posOffset>
+            </wp:positionV>
+            <wp:extent cx="5943600" cy="3413125"/>
+            <wp:effectExtent l="0" t="0" r="0" b="0"/>
+            <wp:wrapTopAndBottom/>
+            <wp:docPr id="14" name="Picture 14"/>
+            <wp:cNvGraphicFramePr>
+              <a:graphicFrameLocks xmlns:a="http://schemas.openxmlformats.org/drawingml/2006/main" noChangeAspect="1"/>
+            </wp:cNvGraphicFramePr>
+            <a:graphic xmlns:a="http://schemas.openxmlformats.org/drawingml/2006/main">
+              <a:graphicData uri="http://schemas.openxmlformats.org/drawingml/2006/picture">
+                <pic:pic xmlns:pic="http://schemas.openxmlformats.org/drawingml/2006/picture">
+                  <pic:nvPicPr>
+                    <pic:cNvPr id="1" name=""/>
+                    <pic:cNvPicPr/>
+                  </pic:nvPicPr>
+                  <pic:blipFill>
+                    <a:blip r:embed="rId18">
+                      <a:extLst>
+                        <a:ext uri="{28A0092B-C50C-407E-A947-70E740481C1C}">
+                          <a14:useLocalDpi xmlns:a14="http://schemas.microsoft.com/office/drawing/2010/main" val="0"/>
+                        </a:ext>
+                      </a:extLst>
+                    </a:blip>
+                    <a:stretch>
+                      <a:fillRect/>
+                    </a:stretch>
+                  </pic:blipFill>
+                  <pic:spPr>
+                    <a:xfrm>
+                      <a:off x="0" y="0"/>
+                      <a:ext cx="5943600" cy="3413125"/>
+                    </a:xfrm>
+                    <a:prstGeom prst="rect">
+                      <a:avLst/>
+                    </a:prstGeom>
+                  </pic:spPr>
+                </pic:pic>
+              </a:graphicData>
+            </a:graphic>
+          </wp:anchor>
+        </w:drawing>
+      </w:r>
+      <w:r>
+        <w:rPr>
+          <w:sz w:val="28"/>
+          <w:szCs w:val="28"/>
+          <w:lang w:val="vi-VN"/>
+        </w:rPr>
+        <w:t xml:space="preserve"> quả sau khi gửi kết quả  toàn bộ sinh viên đến email cụ thể nào đó</w:t>
+      </w:r>
     </w:p>
     <w:sectPr>
       <w:pgSz w:w="12240" w:h="15840"/>

</xml_diff>